<commit_message>
Service Discovery And Registry Code with Docker Compose Changes
</commit_message>
<xml_diff>
--- a/Section_8/Service Discovery and Service Registry.docx
+++ b/Section_8/Service Discovery and Service Registry.docx
@@ -457,7 +457,23 @@
           <w:sz w:val="26"/>
           <w:szCs w:val="26"/>
         </w:rPr>
-        <w:t>When a service instance starts, it registers itself with the service registry, providing essential details like IP address, port, and metadata. The registry helps maintain an updated catalog of all available service instances.</w:t>
+        <w:t xml:space="preserve">When a service instance starts, it registers itself with the service registry, providing essential details like IP address, port, and metadata. The registry helps maintain an updated </w:t>
+      </w:r>
+      <w:proofErr w:type="spellStart"/>
+      <w:r>
+        <w:rPr>
+          <w:sz w:val="26"/>
+          <w:szCs w:val="26"/>
+        </w:rPr>
+        <w:t>catalog</w:t>
+      </w:r>
+      <w:proofErr w:type="spellEnd"/>
+      <w:r>
+        <w:rPr>
+          <w:sz w:val="26"/>
+          <w:szCs w:val="26"/>
+        </w:rPr>
+        <w:t xml:space="preserve"> of all available service instances.</w:t>
       </w:r>
     </w:p>
     <w:p>
@@ -662,6 +678,7 @@
       </w:pPr>
       <w:r>
         <w:rPr>
+          <w:noProof/>
           <w:sz w:val="26"/>
           <w:szCs w:val="26"/>
         </w:rPr>
@@ -869,6 +886,7 @@
       </w:pPr>
       <w:r>
         <w:rPr>
+          <w:noProof/>
           <w:sz w:val="26"/>
           <w:szCs w:val="26"/>
         </w:rPr>
@@ -1042,25 +1060,118 @@
       <w:pPr>
         <w:spacing w:line="360" w:lineRule="auto"/>
         <w:rPr>
-          <w:sz w:val="26"/>
-          <w:szCs w:val="26"/>
-        </w:rPr>
-      </w:pPr>
-      <w:r>
-        <w:rPr>
+          <w:b/>
+          <w:bCs/>
+          <w:sz w:val="26"/>
+          <w:szCs w:val="26"/>
+        </w:rPr>
+      </w:pPr>
+      <w:r>
+        <w:rPr>
+          <w:b/>
+          <w:bCs/>
           <w:sz w:val="26"/>
           <w:szCs w:val="26"/>
         </w:rPr>
         <w:lastRenderedPageBreak/>
-        <w:t>Create Service discovery agent microservices and for that add below dependencies:</w:t>
-      </w:r>
-    </w:p>
-    <w:p>
-      <w:pPr>
-        <w:pStyle w:val="ListParagraph"/>
+        <w:t>Pre-Step: Remove RabbitMQ Configuration and Dependencies</w:t>
+      </w:r>
+    </w:p>
+    <w:p>
+      <w:pPr>
+        <w:numPr>
+          <w:ilvl w:val="0"/>
+          <w:numId w:val="19"/>
+        </w:numPr>
+        <w:spacing w:line="360" w:lineRule="auto"/>
+        <w:rPr>
+          <w:sz w:val="26"/>
+          <w:szCs w:val="26"/>
+        </w:rPr>
+      </w:pPr>
+      <w:r>
+        <w:rPr>
+          <w:b/>
+          <w:bCs/>
+          <w:sz w:val="26"/>
+          <w:szCs w:val="26"/>
+        </w:rPr>
+        <w:t>Remove Configuration</w:t>
+      </w:r>
+      <w:r>
+        <w:rPr>
+          <w:sz w:val="26"/>
+          <w:szCs w:val="26"/>
+        </w:rPr>
+        <w:t xml:space="preserve">: Delete all configurations related to RabbitMQ from the </w:t>
+      </w:r>
+      <w:proofErr w:type="spellStart"/>
+      <w:r>
+        <w:rPr>
+          <w:sz w:val="26"/>
+          <w:szCs w:val="26"/>
+        </w:rPr>
+        <w:t>application.yml</w:t>
+      </w:r>
+      <w:proofErr w:type="spellEnd"/>
+      <w:r>
+        <w:rPr>
+          <w:sz w:val="26"/>
+          <w:szCs w:val="26"/>
+        </w:rPr>
+        <w:t xml:space="preserve"> file of </w:t>
+      </w:r>
+      <w:proofErr w:type="spellStart"/>
+      <w:r>
+        <w:rPr>
+          <w:sz w:val="26"/>
+          <w:szCs w:val="26"/>
+        </w:rPr>
+        <w:t>configserver</w:t>
+      </w:r>
+      <w:proofErr w:type="spellEnd"/>
+      <w:r>
+        <w:rPr>
+          <w:sz w:val="26"/>
+          <w:szCs w:val="26"/>
+        </w:rPr>
+        <w:t xml:space="preserve"> and other microservices.</w:t>
+      </w:r>
+    </w:p>
+    <w:p>
+      <w:pPr>
+        <w:numPr>
+          <w:ilvl w:val="0"/>
+          <w:numId w:val="19"/>
+        </w:numPr>
+        <w:spacing w:line="360" w:lineRule="auto"/>
+        <w:rPr>
+          <w:sz w:val="26"/>
+          <w:szCs w:val="26"/>
+        </w:rPr>
+      </w:pPr>
+      <w:r>
+        <w:rPr>
+          <w:b/>
+          <w:bCs/>
+          <w:sz w:val="26"/>
+          <w:szCs w:val="26"/>
+        </w:rPr>
+        <w:t>Remove Dependencies</w:t>
+      </w:r>
+      <w:r>
+        <w:rPr>
+          <w:sz w:val="26"/>
+          <w:szCs w:val="26"/>
+        </w:rPr>
+        <w:t>: Exclude the following dependencies from the pom.xml file of all microservices:</w:t>
+      </w:r>
+    </w:p>
+    <w:p>
+      <w:pPr>
         <w:numPr>
           <w:ilvl w:val="1"/>
-          <w:numId w:val="18"/>
+          <w:numId w:val="19"/>
         </w:numPr>
         <w:spacing w:line="360" w:lineRule="auto"/>
         <w:rPr>
@@ -1073,15 +1184,23 @@
           <w:sz w:val="26"/>
           <w:szCs w:val="26"/>
         </w:rPr>
-        <w:t>eureka server</w:t>
-      </w:r>
-    </w:p>
-    <w:p>
-      <w:pPr>
-        <w:pStyle w:val="ListParagraph"/>
+        <w:t>spring-cloud-starter-bus-</w:t>
+      </w:r>
+      <w:proofErr w:type="spellStart"/>
+      <w:r>
+        <w:rPr>
+          <w:sz w:val="26"/>
+          <w:szCs w:val="26"/>
+        </w:rPr>
+        <w:t>amqp</w:t>
+      </w:r>
+      <w:proofErr w:type="spellEnd"/>
+    </w:p>
+    <w:p>
+      <w:pPr>
         <w:numPr>
           <w:ilvl w:val="1"/>
-          <w:numId w:val="18"/>
+          <w:numId w:val="19"/>
         </w:numPr>
         <w:spacing w:line="360" w:lineRule="auto"/>
         <w:rPr>
@@ -1094,15 +1213,63 @@
           <w:sz w:val="26"/>
           <w:szCs w:val="26"/>
         </w:rPr>
-        <w:t>Config Client</w:t>
-      </w:r>
-    </w:p>
-    <w:p>
-      <w:pPr>
-        <w:pStyle w:val="ListParagraph"/>
+        <w:t>spring-cloud-config-monitor</w:t>
+      </w:r>
+    </w:p>
+    <w:p>
+      <w:pPr>
+        <w:spacing w:line="360" w:lineRule="auto"/>
+        <w:rPr>
+          <w:b/>
+          <w:bCs/>
+          <w:sz w:val="26"/>
+          <w:szCs w:val="26"/>
+        </w:rPr>
+      </w:pPr>
+      <w:r>
+        <w:rPr>
+          <w:b/>
+          <w:bCs/>
+          <w:sz w:val="26"/>
+          <w:szCs w:val="26"/>
+        </w:rPr>
+        <w:t>Step 1: Create the Service Discovery Agent Microservice</w:t>
+      </w:r>
+    </w:p>
+    <w:p>
+      <w:pPr>
+        <w:numPr>
+          <w:ilvl w:val="0"/>
+          <w:numId w:val="20"/>
+        </w:numPr>
+        <w:spacing w:line="360" w:lineRule="auto"/>
+        <w:rPr>
+          <w:sz w:val="26"/>
+          <w:szCs w:val="26"/>
+        </w:rPr>
+      </w:pPr>
+      <w:r>
+        <w:rPr>
+          <w:b/>
+          <w:bCs/>
+          <w:sz w:val="26"/>
+          <w:szCs w:val="26"/>
+        </w:rPr>
+        <w:t>Dependencies</w:t>
+      </w:r>
+      <w:r>
+        <w:rPr>
+          <w:sz w:val="26"/>
+          <w:szCs w:val="26"/>
+        </w:rPr>
+        <w:t>: In the new microservice for the Service Discovery Agent, add these dependencies:</w:t>
+      </w:r>
+    </w:p>
+    <w:p>
+      <w:pPr>
         <w:numPr>
           <w:ilvl w:val="1"/>
-          <w:numId w:val="18"/>
+          <w:numId w:val="20"/>
         </w:numPr>
         <w:spacing w:line="360" w:lineRule="auto"/>
         <w:rPr>
@@ -1115,40 +1282,801 @@
           <w:sz w:val="26"/>
           <w:szCs w:val="26"/>
         </w:rPr>
-        <w:t>Spring boot actuator</w:t>
-      </w:r>
-    </w:p>
-    <w:p>
-      <w:pPr>
-        <w:spacing w:line="360" w:lineRule="auto"/>
-        <w:rPr>
-          <w:sz w:val="26"/>
-          <w:szCs w:val="26"/>
-        </w:rPr>
-      </w:pPr>
-      <w:r>
-        <w:rPr>
-          <w:sz w:val="26"/>
-          <w:szCs w:val="26"/>
-        </w:rPr>
-        <w:t>Now in EurekaServerApplication add annotation called @EnableEurekaServer to convert normal spring boot project to act as an service discovery agent</w:t>
-      </w:r>
-    </w:p>
-    <w:p>
-      <w:pPr>
-        <w:spacing w:line="360" w:lineRule="auto"/>
-        <w:rPr>
-          <w:sz w:val="26"/>
-          <w:szCs w:val="26"/>
-        </w:rPr>
-      </w:pPr>
-      <w:r>
-        <w:rPr>
-          <w:sz w:val="26"/>
-          <w:szCs w:val="26"/>
-        </w:rPr>
-        <w:t>Go to application.yml file</w:t>
-      </w:r>
+        <w:t>eureka-server</w:t>
+      </w:r>
+    </w:p>
+    <w:p>
+      <w:pPr>
+        <w:numPr>
+          <w:ilvl w:val="1"/>
+          <w:numId w:val="20"/>
+        </w:numPr>
+        <w:spacing w:line="360" w:lineRule="auto"/>
+        <w:rPr>
+          <w:sz w:val="26"/>
+          <w:szCs w:val="26"/>
+        </w:rPr>
+      </w:pPr>
+      <w:r>
+        <w:rPr>
+          <w:sz w:val="26"/>
+          <w:szCs w:val="26"/>
+        </w:rPr>
+        <w:t>config-client</w:t>
+      </w:r>
+    </w:p>
+    <w:p>
+      <w:pPr>
+        <w:numPr>
+          <w:ilvl w:val="1"/>
+          <w:numId w:val="20"/>
+        </w:numPr>
+        <w:spacing w:line="360" w:lineRule="auto"/>
+        <w:rPr>
+          <w:sz w:val="26"/>
+          <w:szCs w:val="26"/>
+        </w:rPr>
+      </w:pPr>
+      <w:r>
+        <w:rPr>
+          <w:sz w:val="26"/>
+          <w:szCs w:val="26"/>
+        </w:rPr>
+        <w:t>spring-boot-actuator</w:t>
+      </w:r>
+    </w:p>
+    <w:p>
+      <w:pPr>
+        <w:spacing w:line="360" w:lineRule="auto"/>
+        <w:rPr>
+          <w:sz w:val="26"/>
+          <w:szCs w:val="26"/>
+        </w:rPr>
+      </w:pPr>
+      <w:r>
+        <w:rPr>
+          <w:sz w:val="26"/>
+          <w:szCs w:val="26"/>
+        </w:rPr>
+        <w:t>This setup allows the service to function as a Eureka server for service discovery, connect to the central configuration server, and expose health and status endpoints.</w:t>
+      </w:r>
+    </w:p>
+    <w:p>
+      <w:pPr>
+        <w:spacing w:line="360" w:lineRule="auto"/>
+        <w:rPr>
+          <w:b/>
+          <w:bCs/>
+          <w:sz w:val="26"/>
+          <w:szCs w:val="26"/>
+        </w:rPr>
+      </w:pPr>
+      <w:r>
+        <w:rPr>
+          <w:b/>
+          <w:bCs/>
+          <w:sz w:val="26"/>
+          <w:szCs w:val="26"/>
+        </w:rPr>
+        <w:t>Step 2: Enable Eureka Server</w:t>
+      </w:r>
+    </w:p>
+    <w:p>
+      <w:pPr>
+        <w:numPr>
+          <w:ilvl w:val="0"/>
+          <w:numId w:val="21"/>
+        </w:numPr>
+        <w:spacing w:line="360" w:lineRule="auto"/>
+        <w:rPr>
+          <w:sz w:val="26"/>
+          <w:szCs w:val="26"/>
+        </w:rPr>
+      </w:pPr>
+      <w:r>
+        <w:rPr>
+          <w:sz w:val="26"/>
+          <w:szCs w:val="26"/>
+        </w:rPr>
+        <w:t xml:space="preserve">In the </w:t>
+      </w:r>
+      <w:proofErr w:type="spellStart"/>
+      <w:r>
+        <w:rPr>
+          <w:sz w:val="26"/>
+          <w:szCs w:val="26"/>
+        </w:rPr>
+        <w:t>EurekaServerApplication</w:t>
+      </w:r>
+      <w:proofErr w:type="spellEnd"/>
+      <w:r>
+        <w:rPr>
+          <w:sz w:val="26"/>
+          <w:szCs w:val="26"/>
+        </w:rPr>
+        <w:t xml:space="preserve"> main class, add the @EnableEurekaServer annotation to enable Eureka server functionality.</w:t>
+      </w:r>
+    </w:p>
+    <w:p>
+      <w:pPr>
+        <w:spacing w:line="360" w:lineRule="auto"/>
+        <w:ind w:left="720"/>
+        <w:rPr>
+          <w:sz w:val="26"/>
+          <w:szCs w:val="26"/>
+        </w:rPr>
+      </w:pPr>
+      <w:r>
+        <w:rPr>
+          <w:sz w:val="26"/>
+          <w:szCs w:val="26"/>
+        </w:rPr>
+        <w:drawing>
+          <wp:inline distT="0" distB="0" distL="0" distR="0" wp14:anchorId="7922A4C9" wp14:editId="200560A5">
+            <wp:extent cx="5731510" cy="2060575"/>
+            <wp:effectExtent l="0" t="0" r="2540" b="0"/>
+            <wp:docPr id="606435910" name="Picture 1"/>
+            <wp:cNvGraphicFramePr>
+              <a:graphicFrameLocks xmlns:a="http://schemas.openxmlformats.org/drawingml/2006/main" noChangeAspect="1"/>
+            </wp:cNvGraphicFramePr>
+            <a:graphic xmlns:a="http://schemas.openxmlformats.org/drawingml/2006/main">
+              <a:graphicData uri="http://schemas.openxmlformats.org/drawingml/2006/picture">
+                <pic:pic xmlns:pic="http://schemas.openxmlformats.org/drawingml/2006/picture">
+                  <pic:nvPicPr>
+                    <pic:cNvPr id="606435910" name=""/>
+                    <pic:cNvPicPr/>
+                  </pic:nvPicPr>
+                  <pic:blipFill>
+                    <a:blip r:embed="rId8"/>
+                    <a:stretch>
+                      <a:fillRect/>
+                    </a:stretch>
+                  </pic:blipFill>
+                  <pic:spPr>
+                    <a:xfrm>
+                      <a:off x="0" y="0"/>
+                      <a:ext cx="5731510" cy="2060575"/>
+                    </a:xfrm>
+                    <a:prstGeom prst="rect">
+                      <a:avLst/>
+                    </a:prstGeom>
+                  </pic:spPr>
+                </pic:pic>
+              </a:graphicData>
+            </a:graphic>
+          </wp:inline>
+        </w:drawing>
+      </w:r>
+    </w:p>
+    <w:p>
+      <w:pPr>
+        <w:spacing w:line="360" w:lineRule="auto"/>
+        <w:rPr>
+          <w:b/>
+          <w:bCs/>
+          <w:sz w:val="26"/>
+          <w:szCs w:val="26"/>
+        </w:rPr>
+      </w:pPr>
+      <w:r>
+        <w:rPr>
+          <w:b/>
+          <w:bCs/>
+          <w:sz w:val="26"/>
+          <w:szCs w:val="26"/>
+        </w:rPr>
+        <w:lastRenderedPageBreak/>
+        <w:t xml:space="preserve">Step 3: Configure the </w:t>
+      </w:r>
+      <w:proofErr w:type="spellStart"/>
+      <w:r>
+        <w:rPr>
+          <w:b/>
+          <w:bCs/>
+          <w:sz w:val="26"/>
+          <w:szCs w:val="26"/>
+        </w:rPr>
+        <w:t>application.yml</w:t>
+      </w:r>
+      <w:proofErr w:type="spellEnd"/>
+      <w:r>
+        <w:rPr>
+          <w:b/>
+          <w:bCs/>
+          <w:sz w:val="26"/>
+          <w:szCs w:val="26"/>
+        </w:rPr>
+        <w:t xml:space="preserve"> of the Eureka Server</w:t>
+      </w:r>
+    </w:p>
+    <w:p>
+      <w:pPr>
+        <w:spacing w:line="360" w:lineRule="auto"/>
+        <w:rPr>
+          <w:sz w:val="26"/>
+          <w:szCs w:val="26"/>
+        </w:rPr>
+      </w:pPr>
+      <w:r>
+        <w:rPr>
+          <w:sz w:val="26"/>
+          <w:szCs w:val="26"/>
+        </w:rPr>
+        <w:t xml:space="preserve">In the </w:t>
+      </w:r>
+      <w:proofErr w:type="spellStart"/>
+      <w:r>
+        <w:rPr>
+          <w:sz w:val="26"/>
+          <w:szCs w:val="26"/>
+        </w:rPr>
+        <w:t>application.yml</w:t>
+      </w:r>
+      <w:proofErr w:type="spellEnd"/>
+      <w:r>
+        <w:rPr>
+          <w:sz w:val="26"/>
+          <w:szCs w:val="26"/>
+        </w:rPr>
+        <w:t xml:space="preserve"> file for </w:t>
+      </w:r>
+      <w:proofErr w:type="spellStart"/>
+      <w:r>
+        <w:rPr>
+          <w:sz w:val="26"/>
+          <w:szCs w:val="26"/>
+        </w:rPr>
+        <w:t>EurekaServer</w:t>
+      </w:r>
+      <w:proofErr w:type="spellEnd"/>
+      <w:r>
+        <w:rPr>
+          <w:sz w:val="26"/>
+          <w:szCs w:val="26"/>
+        </w:rPr>
+        <w:t>, add the following configurations:</w:t>
+      </w:r>
+    </w:p>
+    <w:p>
+      <w:pPr>
+        <w:spacing w:line="360" w:lineRule="auto"/>
+        <w:jc w:val="center"/>
+        <w:rPr>
+          <w:sz w:val="26"/>
+          <w:szCs w:val="26"/>
+        </w:rPr>
+      </w:pPr>
+      <w:r>
+        <w:rPr>
+          <w:sz w:val="26"/>
+          <w:szCs w:val="26"/>
+        </w:rPr>
+        <w:drawing>
+          <wp:inline distT="0" distB="0" distL="0" distR="0" wp14:anchorId="395407B3" wp14:editId="26441B17">
+            <wp:extent cx="4003964" cy="3316378"/>
+            <wp:effectExtent l="0" t="0" r="0" b="0"/>
+            <wp:docPr id="956055268" name="Picture 1"/>
+            <wp:cNvGraphicFramePr>
+              <a:graphicFrameLocks xmlns:a="http://schemas.openxmlformats.org/drawingml/2006/main" noChangeAspect="1"/>
+            </wp:cNvGraphicFramePr>
+            <a:graphic xmlns:a="http://schemas.openxmlformats.org/drawingml/2006/main">
+              <a:graphicData uri="http://schemas.openxmlformats.org/drawingml/2006/picture">
+                <pic:pic xmlns:pic="http://schemas.openxmlformats.org/drawingml/2006/picture">
+                  <pic:nvPicPr>
+                    <pic:cNvPr id="956055268" name=""/>
+                    <pic:cNvPicPr/>
+                  </pic:nvPicPr>
+                  <pic:blipFill>
+                    <a:blip r:embed="rId9"/>
+                    <a:stretch>
+                      <a:fillRect/>
+                    </a:stretch>
+                  </pic:blipFill>
+                  <pic:spPr>
+                    <a:xfrm>
+                      <a:off x="0" y="0"/>
+                      <a:ext cx="4009295" cy="3320794"/>
+                    </a:xfrm>
+                    <a:prstGeom prst="rect">
+                      <a:avLst/>
+                    </a:prstGeom>
+                  </pic:spPr>
+                </pic:pic>
+              </a:graphicData>
+            </a:graphic>
+          </wp:inline>
+        </w:drawing>
+      </w:r>
+    </w:p>
+    <w:p>
+      <w:pPr>
+        <w:spacing w:line="360" w:lineRule="auto"/>
+        <w:rPr>
+          <w:sz w:val="26"/>
+          <w:szCs w:val="26"/>
+        </w:rPr>
+      </w:pPr>
+      <w:r>
+        <w:rPr>
+          <w:b/>
+          <w:bCs/>
+          <w:sz w:val="26"/>
+          <w:szCs w:val="26"/>
+        </w:rPr>
+        <w:t>Explanation</w:t>
+      </w:r>
+      <w:r>
+        <w:rPr>
+          <w:sz w:val="26"/>
+          <w:szCs w:val="26"/>
+        </w:rPr>
+        <w:t>:</w:t>
+      </w:r>
+    </w:p>
+    <w:p>
+      <w:pPr>
+        <w:numPr>
+          <w:ilvl w:val="0"/>
+          <w:numId w:val="22"/>
+        </w:numPr>
+        <w:spacing w:line="360" w:lineRule="auto"/>
+        <w:rPr>
+          <w:sz w:val="26"/>
+          <w:szCs w:val="26"/>
+        </w:rPr>
+      </w:pPr>
+      <w:r>
+        <w:rPr>
+          <w:sz w:val="26"/>
+          <w:szCs w:val="26"/>
+        </w:rPr>
+        <w:t xml:space="preserve">spring.application.name: Sets the application name as </w:t>
+      </w:r>
+      <w:proofErr w:type="spellStart"/>
+      <w:r>
+        <w:rPr>
+          <w:sz w:val="26"/>
+          <w:szCs w:val="26"/>
+        </w:rPr>
+        <w:t>eurekaserver</w:t>
+      </w:r>
+      <w:proofErr w:type="spellEnd"/>
+      <w:r>
+        <w:rPr>
+          <w:sz w:val="26"/>
+          <w:szCs w:val="26"/>
+        </w:rPr>
+        <w:t>.</w:t>
+      </w:r>
+    </w:p>
+    <w:p>
+      <w:pPr>
+        <w:numPr>
+          <w:ilvl w:val="0"/>
+          <w:numId w:val="22"/>
+        </w:numPr>
+        <w:spacing w:line="360" w:lineRule="auto"/>
+        <w:rPr>
+          <w:sz w:val="26"/>
+          <w:szCs w:val="26"/>
+        </w:rPr>
+      </w:pPr>
+      <w:proofErr w:type="spellStart"/>
+      <w:r>
+        <w:rPr>
+          <w:sz w:val="26"/>
+          <w:szCs w:val="26"/>
+        </w:rPr>
+        <w:t>spring.</w:t>
+      </w:r>
+      <w:proofErr w:type="gramStart"/>
+      <w:r>
+        <w:rPr>
+          <w:sz w:val="26"/>
+          <w:szCs w:val="26"/>
+        </w:rPr>
+        <w:t>config.import</w:t>
+      </w:r>
+      <w:proofErr w:type="spellEnd"/>
+      <w:proofErr w:type="gramEnd"/>
+      <w:r>
+        <w:rPr>
+          <w:sz w:val="26"/>
+          <w:szCs w:val="26"/>
+        </w:rPr>
+        <w:t xml:space="preserve">: Imports configuration properties from </w:t>
+      </w:r>
+      <w:proofErr w:type="spellStart"/>
+      <w:r>
+        <w:rPr>
+          <w:sz w:val="26"/>
+          <w:szCs w:val="26"/>
+        </w:rPr>
+        <w:t>configserver</w:t>
+      </w:r>
+      <w:proofErr w:type="spellEnd"/>
+      <w:r>
+        <w:rPr>
+          <w:sz w:val="26"/>
+          <w:szCs w:val="26"/>
+        </w:rPr>
+        <w:t>.</w:t>
+      </w:r>
+    </w:p>
+    <w:p>
+      <w:pPr>
+        <w:numPr>
+          <w:ilvl w:val="0"/>
+          <w:numId w:val="22"/>
+        </w:numPr>
+        <w:spacing w:line="360" w:lineRule="auto"/>
+        <w:rPr>
+          <w:sz w:val="26"/>
+          <w:szCs w:val="26"/>
+        </w:rPr>
+      </w:pPr>
+      <w:proofErr w:type="spellStart"/>
+      <w:proofErr w:type="gramStart"/>
+      <w:r>
+        <w:rPr>
+          <w:sz w:val="26"/>
+          <w:szCs w:val="26"/>
+        </w:rPr>
+        <w:t>management.endpoints.web.exposure</w:t>
+      </w:r>
+      <w:proofErr w:type="gramEnd"/>
+      <w:r>
+        <w:rPr>
+          <w:sz w:val="26"/>
+          <w:szCs w:val="26"/>
+        </w:rPr>
+        <w:t>.include</w:t>
+      </w:r>
+      <w:proofErr w:type="spellEnd"/>
+      <w:r>
+        <w:rPr>
+          <w:sz w:val="26"/>
+          <w:szCs w:val="26"/>
+        </w:rPr>
+        <w:t>: Exposes actuator endpoints to monitor the health of the Eureka server.</w:t>
+      </w:r>
+    </w:p>
+    <w:p>
+      <w:pPr>
+        <w:spacing w:line="360" w:lineRule="auto"/>
+        <w:rPr>
+          <w:sz w:val="26"/>
+          <w:szCs w:val="26"/>
+        </w:rPr>
+      </w:pPr>
+    </w:p>
+    <w:p>
+      <w:pPr>
+        <w:spacing w:line="360" w:lineRule="auto"/>
+        <w:rPr>
+          <w:b/>
+          <w:bCs/>
+          <w:sz w:val="26"/>
+          <w:szCs w:val="26"/>
+        </w:rPr>
+      </w:pPr>
+      <w:r>
+        <w:rPr>
+          <w:b/>
+          <w:bCs/>
+          <w:sz w:val="26"/>
+          <w:szCs w:val="26"/>
+        </w:rPr>
+        <w:t>Step 4: Define Static Configuration Properties in Config Server</w:t>
+      </w:r>
+    </w:p>
+    <w:p>
+      <w:pPr>
+        <w:numPr>
+          <w:ilvl w:val="0"/>
+          <w:numId w:val="23"/>
+        </w:numPr>
+        <w:spacing w:line="360" w:lineRule="auto"/>
+        <w:rPr>
+          <w:sz w:val="26"/>
+          <w:szCs w:val="26"/>
+        </w:rPr>
+      </w:pPr>
+      <w:r>
+        <w:rPr>
+          <w:sz w:val="26"/>
+          <w:szCs w:val="26"/>
+        </w:rPr>
+        <w:t>In the Config Server, add static configuration properties to be fetched from the GitHub repository.</w:t>
+      </w:r>
+    </w:p>
+    <w:p>
+      <w:pPr>
+        <w:numPr>
+          <w:ilvl w:val="0"/>
+          <w:numId w:val="23"/>
+        </w:numPr>
+        <w:spacing w:line="360" w:lineRule="auto"/>
+        <w:rPr>
+          <w:sz w:val="26"/>
+          <w:szCs w:val="26"/>
+        </w:rPr>
+      </w:pPr>
+      <w:r>
+        <w:rPr>
+          <w:sz w:val="26"/>
+          <w:szCs w:val="26"/>
+        </w:rPr>
+        <w:t>Update the GitHub repository to include the necessary properties for the Eureka Server, such as:</w:t>
+      </w:r>
+    </w:p>
+    <w:p>
+      <w:pPr>
+        <w:spacing w:line="360" w:lineRule="auto"/>
+        <w:rPr>
+          <w:sz w:val="26"/>
+          <w:szCs w:val="26"/>
+        </w:rPr>
+      </w:pPr>
+      <w:r>
+        <w:rPr>
+          <w:sz w:val="26"/>
+          <w:szCs w:val="26"/>
+        </w:rPr>
+        <w:lastRenderedPageBreak/>
+        <w:drawing>
+          <wp:inline distT="0" distB="0" distL="0" distR="0" wp14:anchorId="47AED690" wp14:editId="42A44CD8">
+            <wp:extent cx="5731510" cy="2524760"/>
+            <wp:effectExtent l="0" t="0" r="2540" b="8890"/>
+            <wp:docPr id="1706143148" name="Picture 1"/>
+            <wp:cNvGraphicFramePr>
+              <a:graphicFrameLocks xmlns:a="http://schemas.openxmlformats.org/drawingml/2006/main" noChangeAspect="1"/>
+            </wp:cNvGraphicFramePr>
+            <a:graphic xmlns:a="http://schemas.openxmlformats.org/drawingml/2006/main">
+              <a:graphicData uri="http://schemas.openxmlformats.org/drawingml/2006/picture">
+                <pic:pic xmlns:pic="http://schemas.openxmlformats.org/drawingml/2006/picture">
+                  <pic:nvPicPr>
+                    <pic:cNvPr id="1706143148" name=""/>
+                    <pic:cNvPicPr/>
+                  </pic:nvPicPr>
+                  <pic:blipFill>
+                    <a:blip r:embed="rId10"/>
+                    <a:stretch>
+                      <a:fillRect/>
+                    </a:stretch>
+                  </pic:blipFill>
+                  <pic:spPr>
+                    <a:xfrm>
+                      <a:off x="0" y="0"/>
+                      <a:ext cx="5731510" cy="2524760"/>
+                    </a:xfrm>
+                    <a:prstGeom prst="rect">
+                      <a:avLst/>
+                    </a:prstGeom>
+                  </pic:spPr>
+                </pic:pic>
+              </a:graphicData>
+            </a:graphic>
+          </wp:inline>
+        </w:drawing>
+      </w:r>
+    </w:p>
+    <w:p>
+      <w:pPr>
+        <w:spacing w:line="360" w:lineRule="auto"/>
+        <w:rPr>
+          <w:sz w:val="26"/>
+          <w:szCs w:val="26"/>
+        </w:rPr>
+      </w:pPr>
+      <w:proofErr w:type="spellStart"/>
+      <w:r>
+        <w:rPr>
+          <w:sz w:val="26"/>
+          <w:szCs w:val="26"/>
+        </w:rPr>
+        <w:t>Explaination</w:t>
+      </w:r>
+      <w:proofErr w:type="spellEnd"/>
+      <w:r>
+        <w:rPr>
+          <w:sz w:val="26"/>
+          <w:szCs w:val="26"/>
+        </w:rPr>
+        <w:t>:</w:t>
+      </w:r>
+    </w:p>
+    <w:p>
+      <w:pPr>
+        <w:numPr>
+          <w:ilvl w:val="0"/>
+          <w:numId w:val="22"/>
+        </w:numPr>
+        <w:spacing w:line="360" w:lineRule="auto"/>
+        <w:rPr>
+          <w:sz w:val="26"/>
+          <w:szCs w:val="26"/>
+        </w:rPr>
+      </w:pPr>
+      <w:proofErr w:type="spellStart"/>
+      <w:proofErr w:type="gramStart"/>
+      <w:r>
+        <w:rPr>
+          <w:sz w:val="26"/>
+          <w:szCs w:val="26"/>
+        </w:rPr>
+        <w:t>eureka.instance</w:t>
+      </w:r>
+      <w:proofErr w:type="gramEnd"/>
+      <w:r>
+        <w:rPr>
+          <w:sz w:val="26"/>
+          <w:szCs w:val="26"/>
+        </w:rPr>
+        <w:t>.hostname</w:t>
+      </w:r>
+      <w:proofErr w:type="spellEnd"/>
+      <w:r>
+        <w:rPr>
+          <w:sz w:val="26"/>
+          <w:szCs w:val="26"/>
+        </w:rPr>
+        <w:t>: Configures the hostname as localhost.</w:t>
+      </w:r>
+    </w:p>
+    <w:p>
+      <w:pPr>
+        <w:numPr>
+          <w:ilvl w:val="0"/>
+          <w:numId w:val="22"/>
+        </w:numPr>
+        <w:spacing w:line="360" w:lineRule="auto"/>
+        <w:rPr>
+          <w:sz w:val="26"/>
+          <w:szCs w:val="26"/>
+        </w:rPr>
+      </w:pPr>
+      <w:proofErr w:type="spellStart"/>
+      <w:proofErr w:type="gramStart"/>
+      <w:r>
+        <w:rPr>
+          <w:sz w:val="26"/>
+          <w:szCs w:val="26"/>
+        </w:rPr>
+        <w:t>server.port</w:t>
+      </w:r>
+      <w:proofErr w:type="spellEnd"/>
+      <w:proofErr w:type="gramEnd"/>
+      <w:r>
+        <w:rPr>
+          <w:sz w:val="26"/>
+          <w:szCs w:val="26"/>
+        </w:rPr>
+        <w:t>: Assigns the port as 8070.</w:t>
+      </w:r>
+    </w:p>
+    <w:p>
+      <w:pPr>
+        <w:numPr>
+          <w:ilvl w:val="0"/>
+          <w:numId w:val="22"/>
+        </w:numPr>
+        <w:spacing w:line="360" w:lineRule="auto"/>
+        <w:rPr>
+          <w:sz w:val="26"/>
+          <w:szCs w:val="26"/>
+        </w:rPr>
+      </w:pPr>
+      <w:proofErr w:type="spellStart"/>
+      <w:proofErr w:type="gramStart"/>
+      <w:r>
+        <w:rPr>
+          <w:sz w:val="26"/>
+          <w:szCs w:val="26"/>
+        </w:rPr>
+        <w:t>eureka.client</w:t>
+      </w:r>
+      <w:proofErr w:type="gramEnd"/>
+      <w:r>
+        <w:rPr>
+          <w:sz w:val="26"/>
+          <w:szCs w:val="26"/>
+        </w:rPr>
+        <w:t>.registerWithEureka</w:t>
+      </w:r>
+      <w:proofErr w:type="spellEnd"/>
+      <w:r>
+        <w:rPr>
+          <w:sz w:val="26"/>
+          <w:szCs w:val="26"/>
+        </w:rPr>
+        <w:t>: Set to false so Eureka doesn’t register itself.</w:t>
+      </w:r>
+    </w:p>
+    <w:p>
+      <w:pPr>
+        <w:numPr>
+          <w:ilvl w:val="0"/>
+          <w:numId w:val="22"/>
+        </w:numPr>
+        <w:spacing w:line="360" w:lineRule="auto"/>
+        <w:rPr>
+          <w:sz w:val="26"/>
+          <w:szCs w:val="26"/>
+        </w:rPr>
+      </w:pPr>
+      <w:proofErr w:type="spellStart"/>
+      <w:proofErr w:type="gramStart"/>
+      <w:r>
+        <w:rPr>
+          <w:sz w:val="26"/>
+          <w:szCs w:val="26"/>
+        </w:rPr>
+        <w:t>eureka.client</w:t>
+      </w:r>
+      <w:proofErr w:type="gramEnd"/>
+      <w:r>
+        <w:rPr>
+          <w:sz w:val="26"/>
+          <w:szCs w:val="26"/>
+        </w:rPr>
+        <w:t>.fetchRegistry</w:t>
+      </w:r>
+      <w:proofErr w:type="spellEnd"/>
+      <w:r>
+        <w:rPr>
+          <w:sz w:val="26"/>
+          <w:szCs w:val="26"/>
+        </w:rPr>
+        <w:t>: Set to false so Eureka doesn’t fetch its own registry.</w:t>
+      </w:r>
+    </w:p>
+    <w:p>
+      <w:pPr>
+        <w:numPr>
+          <w:ilvl w:val="0"/>
+          <w:numId w:val="22"/>
+        </w:numPr>
+        <w:spacing w:line="360" w:lineRule="auto"/>
+        <w:rPr>
+          <w:sz w:val="26"/>
+          <w:szCs w:val="26"/>
+        </w:rPr>
+      </w:pPr>
+      <w:proofErr w:type="spellStart"/>
+      <w:proofErr w:type="gramStart"/>
+      <w:r>
+        <w:rPr>
+          <w:sz w:val="26"/>
+          <w:szCs w:val="26"/>
+        </w:rPr>
+        <w:t>Eureka.client.serviceUrl</w:t>
+      </w:r>
+      <w:proofErr w:type="spellEnd"/>
+      <w:proofErr w:type="gramEnd"/>
+      <w:r>
+        <w:rPr>
+          <w:sz w:val="26"/>
+          <w:szCs w:val="26"/>
+        </w:rPr>
+        <w:t xml:space="preserve">: </w:t>
+      </w:r>
+      <w:r>
+        <w:rPr>
+          <w:sz w:val="26"/>
+          <w:szCs w:val="26"/>
+        </w:rPr>
+        <w:t>This configuration specifies the service URL that other microservices will use to register themselves with the Eureka server.</w:t>
+      </w:r>
+    </w:p>
+    <w:p>
+      <w:pPr>
+        <w:spacing w:line="360" w:lineRule="auto"/>
+        <w:rPr>
+          <w:sz w:val="26"/>
+          <w:szCs w:val="26"/>
+        </w:rPr>
+      </w:pPr>
     </w:p>
     <w:sectPr>
       <w:pgSz w:w="11906" w:h="16838"/>
@@ -1276,6 +2204,119 @@
     </w:lvl>
   </w:abstractNum>
   <w:abstractNum w:abstractNumId="1" w15:restartNumberingAfterBreak="0">
+    <w:nsid w:val="0A273013"/>
+    <w:multiLevelType w:val="multilevel"/>
+    <w:tmpl w:val="05943F0C"/>
+    <w:lvl w:ilvl="0">
+      <w:start w:val="1"/>
+      <w:numFmt w:val="decimal"/>
+      <w:lvlText w:val="%1."/>
+      <w:lvlJc w:val="left"/>
+      <w:pPr>
+        <w:tabs>
+          <w:tab w:val="num" w:pos="720"/>
+        </w:tabs>
+        <w:ind w:left="720" w:hanging="360"/>
+      </w:pPr>
+    </w:lvl>
+    <w:lvl w:ilvl="1" w:tentative="1">
+      <w:start w:val="1"/>
+      <w:numFmt w:val="decimal"/>
+      <w:lvlText w:val="%2."/>
+      <w:lvlJc w:val="left"/>
+      <w:pPr>
+        <w:tabs>
+          <w:tab w:val="num" w:pos="1440"/>
+        </w:tabs>
+        <w:ind w:left="1440" w:hanging="360"/>
+      </w:pPr>
+    </w:lvl>
+    <w:lvl w:ilvl="2" w:tentative="1">
+      <w:start w:val="1"/>
+      <w:numFmt w:val="decimal"/>
+      <w:lvlText w:val="%3."/>
+      <w:lvlJc w:val="left"/>
+      <w:pPr>
+        <w:tabs>
+          <w:tab w:val="num" w:pos="2160"/>
+        </w:tabs>
+        <w:ind w:left="2160" w:hanging="360"/>
+      </w:pPr>
+    </w:lvl>
+    <w:lvl w:ilvl="3" w:tentative="1">
+      <w:start w:val="1"/>
+      <w:numFmt w:val="decimal"/>
+      <w:lvlText w:val="%4."/>
+      <w:lvlJc w:val="left"/>
+      <w:pPr>
+        <w:tabs>
+          <w:tab w:val="num" w:pos="2880"/>
+        </w:tabs>
+        <w:ind w:left="2880" w:hanging="360"/>
+      </w:pPr>
+    </w:lvl>
+    <w:lvl w:ilvl="4" w:tentative="1">
+      <w:start w:val="1"/>
+      <w:numFmt w:val="decimal"/>
+      <w:lvlText w:val="%5."/>
+      <w:lvlJc w:val="left"/>
+      <w:pPr>
+        <w:tabs>
+          <w:tab w:val="num" w:pos="3600"/>
+        </w:tabs>
+        <w:ind w:left="3600" w:hanging="360"/>
+      </w:pPr>
+    </w:lvl>
+    <w:lvl w:ilvl="5" w:tentative="1">
+      <w:start w:val="1"/>
+      <w:numFmt w:val="decimal"/>
+      <w:lvlText w:val="%6."/>
+      <w:lvlJc w:val="left"/>
+      <w:pPr>
+        <w:tabs>
+          <w:tab w:val="num" w:pos="4320"/>
+        </w:tabs>
+        <w:ind w:left="4320" w:hanging="360"/>
+      </w:pPr>
+    </w:lvl>
+    <w:lvl w:ilvl="6" w:tentative="1">
+      <w:start w:val="1"/>
+      <w:numFmt w:val="decimal"/>
+      <w:lvlText w:val="%7."/>
+      <w:lvlJc w:val="left"/>
+      <w:pPr>
+        <w:tabs>
+          <w:tab w:val="num" w:pos="5040"/>
+        </w:tabs>
+        <w:ind w:left="5040" w:hanging="360"/>
+      </w:pPr>
+    </w:lvl>
+    <w:lvl w:ilvl="7" w:tentative="1">
+      <w:start w:val="1"/>
+      <w:numFmt w:val="decimal"/>
+      <w:lvlText w:val="%8."/>
+      <w:lvlJc w:val="left"/>
+      <w:pPr>
+        <w:tabs>
+          <w:tab w:val="num" w:pos="5760"/>
+        </w:tabs>
+        <w:ind w:left="5760" w:hanging="360"/>
+      </w:pPr>
+    </w:lvl>
+    <w:lvl w:ilvl="8" w:tentative="1">
+      <w:start w:val="1"/>
+      <w:numFmt w:val="decimal"/>
+      <w:lvlText w:val="%9."/>
+      <w:lvlJc w:val="left"/>
+      <w:pPr>
+        <w:tabs>
+          <w:tab w:val="num" w:pos="6480"/>
+        </w:tabs>
+        <w:ind w:left="6480" w:hanging="360"/>
+      </w:pPr>
+    </w:lvl>
+  </w:abstractNum>
+  <w:abstractNum w:abstractNumId="2" w15:restartNumberingAfterBreak="0">
     <w:nsid w:val="0DF22DAB"/>
     <w:multiLevelType w:val="multilevel"/>
     <w:tmpl w:val="48D0CCF8"/>
@@ -1388,7 +2429,156 @@
       </w:pPr>
     </w:lvl>
   </w:abstractNum>
-  <w:abstractNum w:abstractNumId="2" w15:restartNumberingAfterBreak="0">
+  <w:abstractNum w:abstractNumId="3" w15:restartNumberingAfterBreak="0">
+    <w:nsid w:val="17351239"/>
+    <w:multiLevelType w:val="multilevel"/>
+    <w:tmpl w:val="8FA0717A"/>
+    <w:lvl w:ilvl="0">
+      <w:start w:val="1"/>
+      <w:numFmt w:val="bullet"/>
+      <w:lvlText w:val=""/>
+      <w:lvlJc w:val="left"/>
+      <w:pPr>
+        <w:tabs>
+          <w:tab w:val="num" w:pos="720"/>
+        </w:tabs>
+        <w:ind w:left="720" w:hanging="360"/>
+      </w:pPr>
+      <w:rPr>
+        <w:rFonts w:ascii="Symbol" w:hAnsi="Symbol" w:hint="default"/>
+        <w:sz w:val="20"/>
+      </w:rPr>
+    </w:lvl>
+    <w:lvl w:ilvl="1">
+      <w:start w:val="1"/>
+      <w:numFmt w:val="bullet"/>
+      <w:lvlText w:val="o"/>
+      <w:lvlJc w:val="left"/>
+      <w:pPr>
+        <w:tabs>
+          <w:tab w:val="num" w:pos="1440"/>
+        </w:tabs>
+        <w:ind w:left="1440" w:hanging="360"/>
+      </w:pPr>
+      <w:rPr>
+        <w:rFonts w:ascii="Courier New" w:hAnsi="Courier New" w:hint="default"/>
+        <w:sz w:val="20"/>
+      </w:rPr>
+    </w:lvl>
+    <w:lvl w:ilvl="2" w:tentative="1">
+      <w:start w:val="1"/>
+      <w:numFmt w:val="bullet"/>
+      <w:lvlText w:val=""/>
+      <w:lvlJc w:val="left"/>
+      <w:pPr>
+        <w:tabs>
+          <w:tab w:val="num" w:pos="2160"/>
+        </w:tabs>
+        <w:ind w:left="2160" w:hanging="360"/>
+      </w:pPr>
+      <w:rPr>
+        <w:rFonts w:ascii="Wingdings" w:hAnsi="Wingdings" w:hint="default"/>
+        <w:sz w:val="20"/>
+      </w:rPr>
+    </w:lvl>
+    <w:lvl w:ilvl="3" w:tentative="1">
+      <w:start w:val="1"/>
+      <w:numFmt w:val="bullet"/>
+      <w:lvlText w:val=""/>
+      <w:lvlJc w:val="left"/>
+      <w:pPr>
+        <w:tabs>
+          <w:tab w:val="num" w:pos="2880"/>
+        </w:tabs>
+        <w:ind w:left="2880" w:hanging="360"/>
+      </w:pPr>
+      <w:rPr>
+        <w:rFonts w:ascii="Wingdings" w:hAnsi="Wingdings" w:hint="default"/>
+        <w:sz w:val="20"/>
+      </w:rPr>
+    </w:lvl>
+    <w:lvl w:ilvl="4" w:tentative="1">
+      <w:start w:val="1"/>
+      <w:numFmt w:val="bullet"/>
+      <w:lvlText w:val=""/>
+      <w:lvlJc w:val="left"/>
+      <w:pPr>
+        <w:tabs>
+          <w:tab w:val="num" w:pos="3600"/>
+        </w:tabs>
+        <w:ind w:left="3600" w:hanging="360"/>
+      </w:pPr>
+      <w:rPr>
+        <w:rFonts w:ascii="Wingdings" w:hAnsi="Wingdings" w:hint="default"/>
+        <w:sz w:val="20"/>
+      </w:rPr>
+    </w:lvl>
+    <w:lvl w:ilvl="5" w:tentative="1">
+      <w:start w:val="1"/>
+      <w:numFmt w:val="bullet"/>
+      <w:lvlText w:val=""/>
+      <w:lvlJc w:val="left"/>
+      <w:pPr>
+        <w:tabs>
+          <w:tab w:val="num" w:pos="4320"/>
+        </w:tabs>
+        <w:ind w:left="4320" w:hanging="360"/>
+      </w:pPr>
+      <w:rPr>
+        <w:rFonts w:ascii="Wingdings" w:hAnsi="Wingdings" w:hint="default"/>
+        <w:sz w:val="20"/>
+      </w:rPr>
+    </w:lvl>
+    <w:lvl w:ilvl="6" w:tentative="1">
+      <w:start w:val="1"/>
+      <w:numFmt w:val="bullet"/>
+      <w:lvlText w:val=""/>
+      <w:lvlJc w:val="left"/>
+      <w:pPr>
+        <w:tabs>
+          <w:tab w:val="num" w:pos="5040"/>
+        </w:tabs>
+        <w:ind w:left="5040" w:hanging="360"/>
+      </w:pPr>
+      <w:rPr>
+        <w:rFonts w:ascii="Wingdings" w:hAnsi="Wingdings" w:hint="default"/>
+        <w:sz w:val="20"/>
+      </w:rPr>
+    </w:lvl>
+    <w:lvl w:ilvl="7" w:tentative="1">
+      <w:start w:val="1"/>
+      <w:numFmt w:val="bullet"/>
+      <w:lvlText w:val=""/>
+      <w:lvlJc w:val="left"/>
+      <w:pPr>
+        <w:tabs>
+          <w:tab w:val="num" w:pos="5760"/>
+        </w:tabs>
+        <w:ind w:left="5760" w:hanging="360"/>
+      </w:pPr>
+      <w:rPr>
+        <w:rFonts w:ascii="Wingdings" w:hAnsi="Wingdings" w:hint="default"/>
+        <w:sz w:val="20"/>
+      </w:rPr>
+    </w:lvl>
+    <w:lvl w:ilvl="8" w:tentative="1">
+      <w:start w:val="1"/>
+      <w:numFmt w:val="bullet"/>
+      <w:lvlText w:val=""/>
+      <w:lvlJc w:val="left"/>
+      <w:pPr>
+        <w:tabs>
+          <w:tab w:val="num" w:pos="6480"/>
+        </w:tabs>
+        <w:ind w:left="6480" w:hanging="360"/>
+      </w:pPr>
+      <w:rPr>
+        <w:rFonts w:ascii="Wingdings" w:hAnsi="Wingdings" w:hint="default"/>
+        <w:sz w:val="20"/>
+      </w:rPr>
+    </w:lvl>
+  </w:abstractNum>
+  <w:abstractNum w:abstractNumId="4" w15:restartNumberingAfterBreak="0">
     <w:nsid w:val="1B316BE3"/>
     <w:multiLevelType w:val="multilevel"/>
     <w:tmpl w:val="83A029A2"/>
@@ -1504,7 +2694,269 @@
       </w:pPr>
     </w:lvl>
   </w:abstractNum>
-  <w:abstractNum w:abstractNumId="3" w15:restartNumberingAfterBreak="0">
+  <w:abstractNum w:abstractNumId="5" w15:restartNumberingAfterBreak="0">
+    <w:nsid w:val="1C040907"/>
+    <w:multiLevelType w:val="multilevel"/>
+    <w:tmpl w:val="E80E2180"/>
+    <w:lvl w:ilvl="0">
+      <w:start w:val="1"/>
+      <w:numFmt w:val="bullet"/>
+      <w:lvlText w:val=""/>
+      <w:lvlJc w:val="left"/>
+      <w:pPr>
+        <w:tabs>
+          <w:tab w:val="num" w:pos="720"/>
+        </w:tabs>
+        <w:ind w:left="720" w:hanging="360"/>
+      </w:pPr>
+      <w:rPr>
+        <w:rFonts w:ascii="Symbol" w:hAnsi="Symbol" w:hint="default"/>
+        <w:sz w:val="20"/>
+      </w:rPr>
+    </w:lvl>
+    <w:lvl w:ilvl="1" w:tentative="1">
+      <w:start w:val="1"/>
+      <w:numFmt w:val="bullet"/>
+      <w:lvlText w:val="o"/>
+      <w:lvlJc w:val="left"/>
+      <w:pPr>
+        <w:tabs>
+          <w:tab w:val="num" w:pos="1440"/>
+        </w:tabs>
+        <w:ind w:left="1440" w:hanging="360"/>
+      </w:pPr>
+      <w:rPr>
+        <w:rFonts w:ascii="Courier New" w:hAnsi="Courier New" w:hint="default"/>
+        <w:sz w:val="20"/>
+      </w:rPr>
+    </w:lvl>
+    <w:lvl w:ilvl="2" w:tentative="1">
+      <w:start w:val="1"/>
+      <w:numFmt w:val="bullet"/>
+      <w:lvlText w:val=""/>
+      <w:lvlJc w:val="left"/>
+      <w:pPr>
+        <w:tabs>
+          <w:tab w:val="num" w:pos="2160"/>
+        </w:tabs>
+        <w:ind w:left="2160" w:hanging="360"/>
+      </w:pPr>
+      <w:rPr>
+        <w:rFonts w:ascii="Wingdings" w:hAnsi="Wingdings" w:hint="default"/>
+        <w:sz w:val="20"/>
+      </w:rPr>
+    </w:lvl>
+    <w:lvl w:ilvl="3" w:tentative="1">
+      <w:start w:val="1"/>
+      <w:numFmt w:val="bullet"/>
+      <w:lvlText w:val=""/>
+      <w:lvlJc w:val="left"/>
+      <w:pPr>
+        <w:tabs>
+          <w:tab w:val="num" w:pos="2880"/>
+        </w:tabs>
+        <w:ind w:left="2880" w:hanging="360"/>
+      </w:pPr>
+      <w:rPr>
+        <w:rFonts w:ascii="Wingdings" w:hAnsi="Wingdings" w:hint="default"/>
+        <w:sz w:val="20"/>
+      </w:rPr>
+    </w:lvl>
+    <w:lvl w:ilvl="4" w:tentative="1">
+      <w:start w:val="1"/>
+      <w:numFmt w:val="bullet"/>
+      <w:lvlText w:val=""/>
+      <w:lvlJc w:val="left"/>
+      <w:pPr>
+        <w:tabs>
+          <w:tab w:val="num" w:pos="3600"/>
+        </w:tabs>
+        <w:ind w:left="3600" w:hanging="360"/>
+      </w:pPr>
+      <w:rPr>
+        <w:rFonts w:ascii="Wingdings" w:hAnsi="Wingdings" w:hint="default"/>
+        <w:sz w:val="20"/>
+      </w:rPr>
+    </w:lvl>
+    <w:lvl w:ilvl="5" w:tentative="1">
+      <w:start w:val="1"/>
+      <w:numFmt w:val="bullet"/>
+      <w:lvlText w:val=""/>
+      <w:lvlJc w:val="left"/>
+      <w:pPr>
+        <w:tabs>
+          <w:tab w:val="num" w:pos="4320"/>
+        </w:tabs>
+        <w:ind w:left="4320" w:hanging="360"/>
+      </w:pPr>
+      <w:rPr>
+        <w:rFonts w:ascii="Wingdings" w:hAnsi="Wingdings" w:hint="default"/>
+        <w:sz w:val="20"/>
+      </w:rPr>
+    </w:lvl>
+    <w:lvl w:ilvl="6" w:tentative="1">
+      <w:start w:val="1"/>
+      <w:numFmt w:val="bullet"/>
+      <w:lvlText w:val=""/>
+      <w:lvlJc w:val="left"/>
+      <w:pPr>
+        <w:tabs>
+          <w:tab w:val="num" w:pos="5040"/>
+        </w:tabs>
+        <w:ind w:left="5040" w:hanging="360"/>
+      </w:pPr>
+      <w:rPr>
+        <w:rFonts w:ascii="Wingdings" w:hAnsi="Wingdings" w:hint="default"/>
+        <w:sz w:val="20"/>
+      </w:rPr>
+    </w:lvl>
+    <w:lvl w:ilvl="7" w:tentative="1">
+      <w:start w:val="1"/>
+      <w:numFmt w:val="bullet"/>
+      <w:lvlText w:val=""/>
+      <w:lvlJc w:val="left"/>
+      <w:pPr>
+        <w:tabs>
+          <w:tab w:val="num" w:pos="5760"/>
+        </w:tabs>
+        <w:ind w:left="5760" w:hanging="360"/>
+      </w:pPr>
+      <w:rPr>
+        <w:rFonts w:ascii="Wingdings" w:hAnsi="Wingdings" w:hint="default"/>
+        <w:sz w:val="20"/>
+      </w:rPr>
+    </w:lvl>
+    <w:lvl w:ilvl="8" w:tentative="1">
+      <w:start w:val="1"/>
+      <w:numFmt w:val="bullet"/>
+      <w:lvlText w:val=""/>
+      <w:lvlJc w:val="left"/>
+      <w:pPr>
+        <w:tabs>
+          <w:tab w:val="num" w:pos="6480"/>
+        </w:tabs>
+        <w:ind w:left="6480" w:hanging="360"/>
+      </w:pPr>
+      <w:rPr>
+        <w:rFonts w:ascii="Wingdings" w:hAnsi="Wingdings" w:hint="default"/>
+        <w:sz w:val="20"/>
+      </w:rPr>
+    </w:lvl>
+  </w:abstractNum>
+  <w:abstractNum w:abstractNumId="6" w15:restartNumberingAfterBreak="0">
+    <w:nsid w:val="1D6E486B"/>
+    <w:multiLevelType w:val="multilevel"/>
+    <w:tmpl w:val="C90E9BEE"/>
+    <w:lvl w:ilvl="0">
+      <w:start w:val="1"/>
+      <w:numFmt w:val="decimal"/>
+      <w:lvlText w:val="%1."/>
+      <w:lvlJc w:val="left"/>
+      <w:pPr>
+        <w:tabs>
+          <w:tab w:val="num" w:pos="720"/>
+        </w:tabs>
+        <w:ind w:left="720" w:hanging="360"/>
+      </w:pPr>
+    </w:lvl>
+    <w:lvl w:ilvl="1" w:tentative="1">
+      <w:start w:val="1"/>
+      <w:numFmt w:val="decimal"/>
+      <w:lvlText w:val="%2."/>
+      <w:lvlJc w:val="left"/>
+      <w:pPr>
+        <w:tabs>
+          <w:tab w:val="num" w:pos="1440"/>
+        </w:tabs>
+        <w:ind w:left="1440" w:hanging="360"/>
+      </w:pPr>
+    </w:lvl>
+    <w:lvl w:ilvl="2" w:tentative="1">
+      <w:start w:val="1"/>
+      <w:numFmt w:val="decimal"/>
+      <w:lvlText w:val="%3."/>
+      <w:lvlJc w:val="left"/>
+      <w:pPr>
+        <w:tabs>
+          <w:tab w:val="num" w:pos="2160"/>
+        </w:tabs>
+        <w:ind w:left="2160" w:hanging="360"/>
+      </w:pPr>
+    </w:lvl>
+    <w:lvl w:ilvl="3" w:tentative="1">
+      <w:start w:val="1"/>
+      <w:numFmt w:val="decimal"/>
+      <w:lvlText w:val="%4."/>
+      <w:lvlJc w:val="left"/>
+      <w:pPr>
+        <w:tabs>
+          <w:tab w:val="num" w:pos="2880"/>
+        </w:tabs>
+        <w:ind w:left="2880" w:hanging="360"/>
+      </w:pPr>
+    </w:lvl>
+    <w:lvl w:ilvl="4" w:tentative="1">
+      <w:start w:val="1"/>
+      <w:numFmt w:val="decimal"/>
+      <w:lvlText w:val="%5."/>
+      <w:lvlJc w:val="left"/>
+      <w:pPr>
+        <w:tabs>
+          <w:tab w:val="num" w:pos="3600"/>
+        </w:tabs>
+        <w:ind w:left="3600" w:hanging="360"/>
+      </w:pPr>
+    </w:lvl>
+    <w:lvl w:ilvl="5" w:tentative="1">
+      <w:start w:val="1"/>
+      <w:numFmt w:val="decimal"/>
+      <w:lvlText w:val="%6."/>
+      <w:lvlJc w:val="left"/>
+      <w:pPr>
+        <w:tabs>
+          <w:tab w:val="num" w:pos="4320"/>
+        </w:tabs>
+        <w:ind w:left="4320" w:hanging="360"/>
+      </w:pPr>
+    </w:lvl>
+    <w:lvl w:ilvl="6" w:tentative="1">
+      <w:start w:val="1"/>
+      <w:numFmt w:val="decimal"/>
+      <w:lvlText w:val="%7."/>
+      <w:lvlJc w:val="left"/>
+      <w:pPr>
+        <w:tabs>
+          <w:tab w:val="num" w:pos="5040"/>
+        </w:tabs>
+        <w:ind w:left="5040" w:hanging="360"/>
+      </w:pPr>
+    </w:lvl>
+    <w:lvl w:ilvl="7" w:tentative="1">
+      <w:start w:val="1"/>
+      <w:numFmt w:val="decimal"/>
+      <w:lvlText w:val="%8."/>
+      <w:lvlJc w:val="left"/>
+      <w:pPr>
+        <w:tabs>
+          <w:tab w:val="num" w:pos="5760"/>
+        </w:tabs>
+        <w:ind w:left="5760" w:hanging="360"/>
+      </w:pPr>
+    </w:lvl>
+    <w:lvl w:ilvl="8" w:tentative="1">
+      <w:start w:val="1"/>
+      <w:numFmt w:val="decimal"/>
+      <w:lvlText w:val="%9."/>
+      <w:lvlJc w:val="left"/>
+      <w:pPr>
+        <w:tabs>
+          <w:tab w:val="num" w:pos="6480"/>
+        </w:tabs>
+        <w:ind w:left="6480" w:hanging="360"/>
+      </w:pPr>
+    </w:lvl>
+  </w:abstractNum>
+  <w:abstractNum w:abstractNumId="7" w15:restartNumberingAfterBreak="0">
     <w:nsid w:val="25CE0B20"/>
     <w:multiLevelType w:val="multilevel"/>
     <w:tmpl w:val="004EE8E8"/>
@@ -1617,7 +3069,7 @@
       </w:pPr>
     </w:lvl>
   </w:abstractNum>
-  <w:abstractNum w:abstractNumId="4" w15:restartNumberingAfterBreak="0">
+  <w:abstractNum w:abstractNumId="8" w15:restartNumberingAfterBreak="0">
     <w:nsid w:val="275822E2"/>
     <w:multiLevelType w:val="hybridMultilevel"/>
     <w:tmpl w:val="C6843578"/>
@@ -1703,7 +3155,7 @@
       </w:pPr>
     </w:lvl>
   </w:abstractNum>
-  <w:abstractNum w:abstractNumId="5" w15:restartNumberingAfterBreak="0">
+  <w:abstractNum w:abstractNumId="9" w15:restartNumberingAfterBreak="0">
     <w:nsid w:val="31F7148B"/>
     <w:multiLevelType w:val="multilevel"/>
     <w:tmpl w:val="07EEB208"/>
@@ -1816,7 +3268,7 @@
       </w:pPr>
     </w:lvl>
   </w:abstractNum>
-  <w:abstractNum w:abstractNumId="6" w15:restartNumberingAfterBreak="0">
+  <w:abstractNum w:abstractNumId="10" w15:restartNumberingAfterBreak="0">
     <w:nsid w:val="332666E4"/>
     <w:multiLevelType w:val="multilevel"/>
     <w:tmpl w:val="07EEB208"/>
@@ -1929,7 +3381,7 @@
       </w:pPr>
     </w:lvl>
   </w:abstractNum>
-  <w:abstractNum w:abstractNumId="7" w15:restartNumberingAfterBreak="0">
+  <w:abstractNum w:abstractNumId="11" w15:restartNumberingAfterBreak="0">
     <w:nsid w:val="355F3EFC"/>
     <w:multiLevelType w:val="hybridMultilevel"/>
     <w:tmpl w:val="EFCE5CAA"/>
@@ -2018,7 +3470,7 @@
       </w:pPr>
     </w:lvl>
   </w:abstractNum>
-  <w:abstractNum w:abstractNumId="8" w15:restartNumberingAfterBreak="0">
+  <w:abstractNum w:abstractNumId="12" w15:restartNumberingAfterBreak="0">
     <w:nsid w:val="37127196"/>
     <w:multiLevelType w:val="multilevel"/>
     <w:tmpl w:val="F7566958"/>
@@ -2131,7 +3583,124 @@
       </w:pPr>
     </w:lvl>
   </w:abstractNum>
-  <w:abstractNum w:abstractNumId="9" w15:restartNumberingAfterBreak="0">
+  <w:abstractNum w:abstractNumId="13" w15:restartNumberingAfterBreak="0">
+    <w:nsid w:val="37D701A7"/>
+    <w:multiLevelType w:val="multilevel"/>
+    <w:tmpl w:val="0B96E8FE"/>
+    <w:lvl w:ilvl="0">
+      <w:start w:val="1"/>
+      <w:numFmt w:val="decimal"/>
+      <w:lvlText w:val="%1."/>
+      <w:lvlJc w:val="left"/>
+      <w:pPr>
+        <w:tabs>
+          <w:tab w:val="num" w:pos="720"/>
+        </w:tabs>
+        <w:ind w:left="720" w:hanging="360"/>
+      </w:pPr>
+    </w:lvl>
+    <w:lvl w:ilvl="1">
+      <w:start w:val="1"/>
+      <w:numFmt w:val="bullet"/>
+      <w:lvlText w:val="o"/>
+      <w:lvlJc w:val="left"/>
+      <w:pPr>
+        <w:tabs>
+          <w:tab w:val="num" w:pos="1440"/>
+        </w:tabs>
+        <w:ind w:left="1440" w:hanging="360"/>
+      </w:pPr>
+      <w:rPr>
+        <w:rFonts w:ascii="Courier New" w:hAnsi="Courier New" w:hint="default"/>
+        <w:sz w:val="20"/>
+      </w:rPr>
+    </w:lvl>
+    <w:lvl w:ilvl="2" w:tentative="1">
+      <w:start w:val="1"/>
+      <w:numFmt w:val="decimal"/>
+      <w:lvlText w:val="%3."/>
+      <w:lvlJc w:val="left"/>
+      <w:pPr>
+        <w:tabs>
+          <w:tab w:val="num" w:pos="2160"/>
+        </w:tabs>
+        <w:ind w:left="2160" w:hanging="360"/>
+      </w:pPr>
+    </w:lvl>
+    <w:lvl w:ilvl="3" w:tentative="1">
+      <w:start w:val="1"/>
+      <w:numFmt w:val="decimal"/>
+      <w:lvlText w:val="%4."/>
+      <w:lvlJc w:val="left"/>
+      <w:pPr>
+        <w:tabs>
+          <w:tab w:val="num" w:pos="2880"/>
+        </w:tabs>
+        <w:ind w:left="2880" w:hanging="360"/>
+      </w:pPr>
+    </w:lvl>
+    <w:lvl w:ilvl="4" w:tentative="1">
+      <w:start w:val="1"/>
+      <w:numFmt w:val="decimal"/>
+      <w:lvlText w:val="%5."/>
+      <w:lvlJc w:val="left"/>
+      <w:pPr>
+        <w:tabs>
+          <w:tab w:val="num" w:pos="3600"/>
+        </w:tabs>
+        <w:ind w:left="3600" w:hanging="360"/>
+      </w:pPr>
+    </w:lvl>
+    <w:lvl w:ilvl="5" w:tentative="1">
+      <w:start w:val="1"/>
+      <w:numFmt w:val="decimal"/>
+      <w:lvlText w:val="%6."/>
+      <w:lvlJc w:val="left"/>
+      <w:pPr>
+        <w:tabs>
+          <w:tab w:val="num" w:pos="4320"/>
+        </w:tabs>
+        <w:ind w:left="4320" w:hanging="360"/>
+      </w:pPr>
+    </w:lvl>
+    <w:lvl w:ilvl="6" w:tentative="1">
+      <w:start w:val="1"/>
+      <w:numFmt w:val="decimal"/>
+      <w:lvlText w:val="%7."/>
+      <w:lvlJc w:val="left"/>
+      <w:pPr>
+        <w:tabs>
+          <w:tab w:val="num" w:pos="5040"/>
+        </w:tabs>
+        <w:ind w:left="5040" w:hanging="360"/>
+      </w:pPr>
+    </w:lvl>
+    <w:lvl w:ilvl="7" w:tentative="1">
+      <w:start w:val="1"/>
+      <w:numFmt w:val="decimal"/>
+      <w:lvlText w:val="%8."/>
+      <w:lvlJc w:val="left"/>
+      <w:pPr>
+        <w:tabs>
+          <w:tab w:val="num" w:pos="5760"/>
+        </w:tabs>
+        <w:ind w:left="5760" w:hanging="360"/>
+      </w:pPr>
+    </w:lvl>
+    <w:lvl w:ilvl="8" w:tentative="1">
+      <w:start w:val="1"/>
+      <w:numFmt w:val="decimal"/>
+      <w:lvlText w:val="%9."/>
+      <w:lvlJc w:val="left"/>
+      <w:pPr>
+        <w:tabs>
+          <w:tab w:val="num" w:pos="6480"/>
+        </w:tabs>
+        <w:ind w:left="6480" w:hanging="360"/>
+      </w:pPr>
+    </w:lvl>
+  </w:abstractNum>
+  <w:abstractNum w:abstractNumId="14" w15:restartNumberingAfterBreak="0">
     <w:nsid w:val="380A233E"/>
     <w:multiLevelType w:val="hybridMultilevel"/>
     <w:tmpl w:val="9DBA9714"/>
@@ -2243,7 +3812,7 @@
       </w:rPr>
     </w:lvl>
   </w:abstractNum>
-  <w:abstractNum w:abstractNumId="10" w15:restartNumberingAfterBreak="0">
+  <w:abstractNum w:abstractNumId="15" w15:restartNumberingAfterBreak="0">
     <w:nsid w:val="40D202FA"/>
     <w:multiLevelType w:val="hybridMultilevel"/>
     <w:tmpl w:val="E40E7718"/>
@@ -2355,7 +3924,7 @@
       </w:rPr>
     </w:lvl>
   </w:abstractNum>
-  <w:abstractNum w:abstractNumId="11" w15:restartNumberingAfterBreak="0">
+  <w:abstractNum w:abstractNumId="16" w15:restartNumberingAfterBreak="0">
     <w:nsid w:val="5735508F"/>
     <w:multiLevelType w:val="multilevel"/>
     <w:tmpl w:val="B9F8FE62"/>
@@ -2500,7 +4069,7 @@
       </w:rPr>
     </w:lvl>
   </w:abstractNum>
-  <w:abstractNum w:abstractNumId="12" w15:restartNumberingAfterBreak="0">
+  <w:abstractNum w:abstractNumId="17" w15:restartNumberingAfterBreak="0">
     <w:nsid w:val="5A9B3524"/>
     <w:multiLevelType w:val="hybridMultilevel"/>
     <w:tmpl w:val="DEE69F80"/>
@@ -2586,7 +4155,7 @@
       </w:pPr>
     </w:lvl>
   </w:abstractNum>
-  <w:abstractNum w:abstractNumId="13" w15:restartNumberingAfterBreak="0">
+  <w:abstractNum w:abstractNumId="18" w15:restartNumberingAfterBreak="0">
     <w:nsid w:val="5F032DD8"/>
     <w:multiLevelType w:val="multilevel"/>
     <w:tmpl w:val="C0BA2C14"/>
@@ -2703,7 +4272,7 @@
       </w:pPr>
     </w:lvl>
   </w:abstractNum>
-  <w:abstractNum w:abstractNumId="14" w15:restartNumberingAfterBreak="0">
+  <w:abstractNum w:abstractNumId="19" w15:restartNumberingAfterBreak="0">
     <w:nsid w:val="720C175F"/>
     <w:multiLevelType w:val="multilevel"/>
     <w:tmpl w:val="ACC4584C"/>
@@ -2816,7 +4385,7 @@
       </w:pPr>
     </w:lvl>
   </w:abstractNum>
-  <w:abstractNum w:abstractNumId="15" w15:restartNumberingAfterBreak="0">
+  <w:abstractNum w:abstractNumId="20" w15:restartNumberingAfterBreak="0">
     <w:nsid w:val="7D3C292F"/>
     <w:multiLevelType w:val="multilevel"/>
     <w:tmpl w:val="DB525834"/>
@@ -2929,7 +4498,7 @@
       </w:pPr>
     </w:lvl>
   </w:abstractNum>
-  <w:abstractNum w:abstractNumId="16" w15:restartNumberingAfterBreak="0">
+  <w:abstractNum w:abstractNumId="21" w15:restartNumberingAfterBreak="0">
     <w:nsid w:val="7DDD6195"/>
     <w:multiLevelType w:val="hybridMultilevel"/>
     <w:tmpl w:val="97783E6E"/>
@@ -3042,7 +4611,7 @@
       </w:rPr>
     </w:lvl>
   </w:abstractNum>
-  <w:abstractNum w:abstractNumId="17" w15:restartNumberingAfterBreak="0">
+  <w:abstractNum w:abstractNumId="22" w15:restartNumberingAfterBreak="0">
     <w:nsid w:val="7F140828"/>
     <w:multiLevelType w:val="hybridMultilevel"/>
     <w:tmpl w:val="AB36B7D8"/>
@@ -3155,58 +4724,73 @@
     </w:lvl>
   </w:abstractNum>
   <w:num w:numId="1" w16cid:durableId="1434209062">
+    <w:abstractNumId w:val="15"/>
+  </w:num>
+  <w:num w:numId="2" w16cid:durableId="1650288456">
+    <w:abstractNumId w:val="11"/>
+  </w:num>
+  <w:num w:numId="3" w16cid:durableId="1609658456">
+    <w:abstractNumId w:val="7"/>
+  </w:num>
+  <w:num w:numId="4" w16cid:durableId="1953319025">
+    <w:abstractNumId w:val="17"/>
+  </w:num>
+  <w:num w:numId="5" w16cid:durableId="14816025">
+    <w:abstractNumId w:val="14"/>
+  </w:num>
+  <w:num w:numId="6" w16cid:durableId="2035567638">
+    <w:abstractNumId w:val="8"/>
+  </w:num>
+  <w:num w:numId="7" w16cid:durableId="898637238">
+    <w:abstractNumId w:val="22"/>
+  </w:num>
+  <w:num w:numId="8" w16cid:durableId="2031561844">
+    <w:abstractNumId w:val="16"/>
+  </w:num>
+  <w:num w:numId="9" w16cid:durableId="2079284795">
+    <w:abstractNumId w:val="2"/>
+  </w:num>
+  <w:num w:numId="10" w16cid:durableId="1633362453">
+    <w:abstractNumId w:val="19"/>
+  </w:num>
+  <w:num w:numId="11" w16cid:durableId="1132745726">
+    <w:abstractNumId w:val="18"/>
+  </w:num>
+  <w:num w:numId="12" w16cid:durableId="449053868">
+    <w:abstractNumId w:val="20"/>
+  </w:num>
+  <w:num w:numId="13" w16cid:durableId="1531067308">
+    <w:abstractNumId w:val="9"/>
+  </w:num>
+  <w:num w:numId="14" w16cid:durableId="718435540">
     <w:abstractNumId w:val="10"/>
   </w:num>
-  <w:num w:numId="2" w16cid:durableId="1650288456">
-    <w:abstractNumId w:val="7"/>
-  </w:num>
-  <w:num w:numId="3" w16cid:durableId="1609658456">
-    <w:abstractNumId w:val="3"/>
-  </w:num>
-  <w:num w:numId="4" w16cid:durableId="1953319025">
-    <w:abstractNumId w:val="12"/>
-  </w:num>
-  <w:num w:numId="5" w16cid:durableId="14816025">
-    <w:abstractNumId w:val="9"/>
-  </w:num>
-  <w:num w:numId="6" w16cid:durableId="2035567638">
+  <w:num w:numId="15" w16cid:durableId="1022130512">
     <w:abstractNumId w:val="4"/>
   </w:num>
-  <w:num w:numId="7" w16cid:durableId="898637238">
-    <w:abstractNumId w:val="17"/>
-  </w:num>
-  <w:num w:numId="8" w16cid:durableId="2031561844">
-    <w:abstractNumId w:val="11"/>
-  </w:num>
-  <w:num w:numId="9" w16cid:durableId="2079284795">
-    <w:abstractNumId w:val="1"/>
-  </w:num>
-  <w:num w:numId="10" w16cid:durableId="1633362453">
-    <w:abstractNumId w:val="14"/>
-  </w:num>
-  <w:num w:numId="11" w16cid:durableId="1132745726">
-    <w:abstractNumId w:val="13"/>
-  </w:num>
-  <w:num w:numId="12" w16cid:durableId="449053868">
-    <w:abstractNumId w:val="15"/>
-  </w:num>
-  <w:num w:numId="13" w16cid:durableId="1531067308">
-    <w:abstractNumId w:val="5"/>
-  </w:num>
-  <w:num w:numId="14" w16cid:durableId="718435540">
-    <w:abstractNumId w:val="6"/>
-  </w:num>
-  <w:num w:numId="15" w16cid:durableId="1022130512">
-    <w:abstractNumId w:val="2"/>
-  </w:num>
   <w:num w:numId="16" w16cid:durableId="82378948">
-    <w:abstractNumId w:val="16"/>
+    <w:abstractNumId w:val="21"/>
   </w:num>
   <w:num w:numId="17" w16cid:durableId="130490545">
     <w:abstractNumId w:val="0"/>
   </w:num>
   <w:num w:numId="18" w16cid:durableId="1254779563">
-    <w:abstractNumId w:val="8"/>
+    <w:abstractNumId w:val="12"/>
+  </w:num>
+  <w:num w:numId="19" w16cid:durableId="1683317310">
+    <w:abstractNumId w:val="3"/>
+  </w:num>
+  <w:num w:numId="20" w16cid:durableId="2107532321">
+    <w:abstractNumId w:val="13"/>
+  </w:num>
+  <w:num w:numId="21" w16cid:durableId="180779426">
+    <w:abstractNumId w:val="1"/>
+  </w:num>
+  <w:num w:numId="22" w16cid:durableId="1177386071">
+    <w:abstractNumId w:val="5"/>
+  </w:num>
+  <w:num w:numId="23" w16cid:durableId="1174102023">
+    <w:abstractNumId w:val="6"/>
   </w:num>
 </w:numbering>
 </file>
@@ -3649,6 +5233,36 @@
       <w:contextualSpacing/>
     </w:pPr>
   </w:style>
+  <w:style w:type="paragraph" w:styleId="HTMLPreformatted">
+    <w:name w:val="HTML Preformatted"/>
+    <w:basedOn w:val="Normal"/>
+    <w:link w:val="HTMLPreformattedChar"/>
+    <w:uiPriority w:val="99"/>
+    <w:semiHidden/>
+    <w:unhideWhenUsed/>
+    <w:rsid w:val="00FB7FD2"/>
+    <w:pPr>
+      <w:spacing w:after="0" w:line="240" w:lineRule="auto"/>
+    </w:pPr>
+    <w:rPr>
+      <w:rFonts w:ascii="Consolas" w:hAnsi="Consolas"/>
+      <w:sz w:val="20"/>
+      <w:szCs w:val="20"/>
+    </w:rPr>
+  </w:style>
+  <w:style w:type="character" w:customStyle="1" w:styleId="HTMLPreformattedChar">
+    <w:name w:val="HTML Preformatted Char"/>
+    <w:basedOn w:val="DefaultParagraphFont"/>
+    <w:link w:val="HTMLPreformatted"/>
+    <w:uiPriority w:val="99"/>
+    <w:semiHidden/>
+    <w:rsid w:val="00FB7FD2"/>
+    <w:rPr>
+      <w:rFonts w:ascii="Consolas" w:hAnsi="Consolas"/>
+      <w:sz w:val="20"/>
+      <w:szCs w:val="20"/>
+    </w:rPr>
+  </w:style>
 </w:styles>
 </file>
 

</xml_diff>